<commit_message>
adding new dataset for human activity measurement and recording citation for use in bibliography
</commit_message>
<xml_diff>
--- a/links.docx
+++ b/links.docx
@@ -122,6 +122,65 @@
           <w:t>https://towardsdatascience.com/geopandas-101-plot-any-data-with-a-latitude-and-longitude-on-a-map-98e01944b972</w:t>
         </w:r>
       </w:hyperlink>
+      <w:r>
+        <w:t xml:space="preserve"> </w:t>
+      </w:r>
+    </w:p>
+    <w:p>
+      <w:hyperlink r:id="rId7" w:history="1">
+        <w:r>
+          <w:rPr>
+            <w:rStyle w:val="Hyperlink"/>
+          </w:rPr>
+          <w:t>https://www.epa.gov/climate-indicators/climate-change-indicators-ocean-heat</w:t>
+        </w:r>
+      </w:hyperlink>
+    </w:p>
+    <w:p/>
+    <w:p>
+      <w:r>
+        <w:t>fishing vessel data:</w:t>
+      </w:r>
+    </w:p>
+    <w:p>
+      <w:r>
+        <w:t xml:space="preserve">Global Fishing Watch. </w:t>
+      </w:r>
+      <w:r>
+        <w:t>2020</w:t>
+      </w:r>
+      <w:r>
+        <w:t>. Accessed on</w:t>
+      </w:r>
+      <w:r>
+        <w:t xml:space="preserve"> July 22, 2020</w:t>
+      </w:r>
+      <w:r>
+        <w:t xml:space="preserve">. </w:t>
+      </w:r>
+      <w:hyperlink r:id="rId8" w:history="1">
+        <w:r>
+          <w:rPr>
+            <w:rStyle w:val="Hyperlink"/>
+          </w:rPr>
+          <w:t>https://globalfishi</w:t>
+        </w:r>
+        <w:r>
+          <w:rPr>
+            <w:rStyle w:val="Hyperlink"/>
+          </w:rPr>
+          <w:t>n</w:t>
+        </w:r>
+        <w:r>
+          <w:rPr>
+            <w:rStyle w:val="Hyperlink"/>
+          </w:rPr>
+          <w:t>gwatch.org/data-download/datasets/public-fishing-vessels-v1</w:t>
+        </w:r>
+      </w:hyperlink>
+      <w:r>
+        <w:t>.</w:t>
+      </w:r>
       <w:r>
         <w:t xml:space="preserve"> </w:t>
       </w:r>
@@ -259,6 +318,7 @@
     <w:lsdException w:name="HTML Sample" w:semiHidden="1" w:unhideWhenUsed="1"/>
     <w:lsdException w:name="HTML Typewriter" w:semiHidden="1" w:unhideWhenUsed="1"/>
     <w:lsdException w:name="HTML Variable" w:semiHidden="1" w:unhideWhenUsed="1"/>
+    <w:lsdException w:name="Normal Table" w:semiHidden="1" w:unhideWhenUsed="1"/>
     <w:lsdException w:name="annotation subject" w:semiHidden="1" w:unhideWhenUsed="1"/>
     <w:lsdException w:name="No List" w:semiHidden="1" w:unhideWhenUsed="1"/>
     <w:lsdException w:name="Outline List 1" w:semiHidden="1" w:unhideWhenUsed="1"/>
@@ -305,8 +365,10 @@
     <w:lsdException w:name="Table Subtle 2" w:semiHidden="1" w:unhideWhenUsed="1"/>
     <w:lsdException w:name="Table Web 1" w:semiHidden="1" w:unhideWhenUsed="1"/>
     <w:lsdException w:name="Table Web 2" w:semiHidden="1" w:unhideWhenUsed="1"/>
+    <w:lsdException w:name="Table Web 3" w:semiHidden="1" w:unhideWhenUsed="1"/>
     <w:lsdException w:name="Balloon Text" w:semiHidden="1" w:unhideWhenUsed="1"/>
     <w:lsdException w:name="Table Grid" w:uiPriority="39"/>
+    <w:lsdException w:name="Table Theme" w:semiHidden="1" w:unhideWhenUsed="1"/>
     <w:lsdException w:name="Placeholder Text" w:semiHidden="1"/>
     <w:lsdException w:name="No Spacing" w:uiPriority="1" w:qFormat="1"/>
     <w:lsdException w:name="Light Shading" w:uiPriority="60"/>
@@ -580,6 +642,18 @@
     <w:rPr>
       <w:color w:val="605E5C"/>
       <w:shd w:val="clear" w:color="auto" w:fill="E1DFDD"/>
+    </w:rPr>
+  </w:style>
+  <w:style w:type="character" w:styleId="FollowedHyperlink">
+    <w:name w:val="FollowedHyperlink"/>
+    <w:basedOn w:val="DefaultParagraphFont"/>
+    <w:uiPriority w:val="99"/>
+    <w:semiHidden/>
+    <w:unhideWhenUsed/>
+    <w:rsid w:val="00D7304E"/>
+    <w:rPr>
+      <w:color w:val="954F72" w:themeColor="followedHyperlink"/>
+      <w:u w:val="single"/>
     </w:rPr>
   </w:style>
 </w:styles>

</xml_diff>

<commit_message>
found new human activity dataset
</commit_message>
<xml_diff>
--- a/links.docx
+++ b/links.docx
@@ -163,28 +163,33 @@
           <w:rPr>
             <w:rStyle w:val="Hyperlink"/>
           </w:rPr>
-          <w:t>https://globalfishi</w:t>
+          <w:t>https://globalfishingwatch.org/data-download/datasets/public-fishing-vessels-v1</w:t>
         </w:r>
+      </w:hyperlink>
+      <w:r>
+        <w:t>.</w:t>
+      </w:r>
+      <w:r>
+        <w:t xml:space="preserve"> </w:t>
+      </w:r>
+    </w:p>
+    <w:p/>
+    <w:p>
+      <w:r>
+        <w:t>Annual fishing totals:</w:t>
+      </w:r>
+    </w:p>
+    <w:p>
+      <w:hyperlink r:id="rId9" w:history="1">
         <w:r>
           <w:rPr>
             <w:rStyle w:val="Hyperlink"/>
           </w:rPr>
-          <w:t>n</w:t>
-        </w:r>
-        <w:r>
-          <w:rPr>
-            <w:rStyle w:val="Hyperlink"/>
-          </w:rPr>
-          <w:t>gwatch.org/data-download/datasets/public-fishing-vessels-v1</w:t>
+          <w:t>http://www.fao.org/fishery/statistics/global-capture-production/en</w:t>
         </w:r>
       </w:hyperlink>
-      <w:r>
-        <w:t>.</w:t>
-      </w:r>
-      <w:r>
-        <w:t xml:space="preserve"> </w:t>
-      </w:r>
-    </w:p>
+    </w:p>
+    <w:p/>
     <w:sectPr>
       <w:pgSz w:w="12240" w:h="15840"/>
       <w:pgMar w:top="1440" w:right="1440" w:bottom="1440" w:left="1440" w:header="720" w:footer="720" w:gutter="0"/>

</xml_diff>

<commit_message>
analysis of google versus fishing totals
</commit_message>
<xml_diff>
--- a/links.docx
+++ b/links.docx
@@ -75,50 +75,6 @@
           <w:rPr>
             <w:rStyle w:val="Hyperlink"/>
           </w:rPr>
-          <w:t>https://www.webapps.nwfsc.noaa.gov/apex/parrdata/inventory/tables/table/jellyfish_raw_detections</w:t>
-        </w:r>
-      </w:hyperlink>
-      <w:r>
-        <w:t xml:space="preserve"> </w:t>
-      </w:r>
-    </w:p>
-    <w:p>
-      <w:proofErr w:type="spellStart"/>
-      <w:r>
-        <w:t>groupby</w:t>
-      </w:r>
-      <w:proofErr w:type="spellEnd"/>
-      <w:r>
-        <w:t xml:space="preserve"> jellyfish receiver and id, plot </w:t>
-      </w:r>
-      <w:proofErr w:type="spellStart"/>
-      <w:r>
-        <w:t>lat</w:t>
-      </w:r>
-      <w:proofErr w:type="spellEnd"/>
-      <w:r>
-        <w:t xml:space="preserve"> and long… (will need geo </w:t>
-      </w:r>
-      <w:proofErr w:type="gramStart"/>
-      <w:r>
-        <w:t>pandas</w:t>
-      </w:r>
-      <w:proofErr w:type="gramEnd"/>
-      <w:r>
-        <w:t xml:space="preserve"> library)</w:t>
-      </w:r>
-    </w:p>
-    <w:p>
-      <w:r>
-        <w:t>try plotting one, then try others</w:t>
-      </w:r>
-    </w:p>
-    <w:p>
-      <w:hyperlink r:id="rId6" w:history="1">
-        <w:r>
-          <w:rPr>
-            <w:rStyle w:val="Hyperlink"/>
-          </w:rPr>
           <w:t>https://towardsdatascience.com/geopandas-101-plot-any-data-with-a-latitude-and-longitude-on-a-map-98e01944b972</w:t>
         </w:r>
       </w:hyperlink>
@@ -127,7 +83,7 @@
       </w:r>
     </w:p>
     <w:p>
-      <w:hyperlink r:id="rId7" w:history="1">
+      <w:hyperlink r:id="rId6" w:history="1">
         <w:r>
           <w:rPr>
             <w:rStyle w:val="Hyperlink"/>
@@ -139,11 +95,6 @@
     <w:p/>
     <w:p>
       <w:r>
-        <w:t>fishing vessel data:</w:t>
-      </w:r>
-    </w:p>
-    <w:p>
-      <w:r>
         <w:t xml:space="preserve">Global Fishing Watch. </w:t>
       </w:r>
       <w:r>
@@ -158,7 +109,7 @@
       <w:r>
         <w:t xml:space="preserve">. </w:t>
       </w:r>
-      <w:hyperlink r:id="rId8" w:history="1">
+      <w:hyperlink r:id="rId7" w:history="1">
         <w:r>
           <w:rPr>
             <w:rStyle w:val="Hyperlink"/>
@@ -180,7 +131,7 @@
       </w:r>
     </w:p>
     <w:p>
-      <w:hyperlink r:id="rId9" w:history="1">
+      <w:hyperlink r:id="rId8" w:history="1">
         <w:r>
           <w:rPr>
             <w:rStyle w:val="Hyperlink"/>

</xml_diff>

<commit_message>
cleanup images added, edited links to match what was actually used.
</commit_message>
<xml_diff>
--- a/links.docx
+++ b/links.docx
@@ -2,84 +2,43 @@
 <file path=word/document.xml><?xml version="1.0" encoding="utf-8"?>
 <w:document xmlns:wpc="http://schemas.microsoft.com/office/word/2010/wordprocessingCanvas" xmlns:cx="http://schemas.microsoft.com/office/drawing/2014/chartex" xmlns:cx1="http://schemas.microsoft.com/office/drawing/2015/9/8/chartex" xmlns:cx2="http://schemas.microsoft.com/office/drawing/2015/10/21/chartex" xmlns:cx3="http://schemas.microsoft.com/office/drawing/2016/5/9/chartex" xmlns:cx4="http://schemas.microsoft.com/office/drawing/2016/5/10/chartex" xmlns:cx5="http://schemas.microsoft.com/office/drawing/2016/5/11/chartex" xmlns:cx6="http://schemas.microsoft.com/office/drawing/2016/5/12/chartex" xmlns:cx7="http://schemas.microsoft.com/office/drawing/2016/5/13/chartex" xmlns:cx8="http://schemas.microsoft.com/office/drawing/2016/5/14/chartex" xmlns:mc="http://schemas.openxmlformats.org/markup-compatibility/2006" xmlns:aink="http://schemas.microsoft.com/office/drawing/2016/ink" xmlns:am3d="http://schemas.microsoft.com/office/drawing/2017/model3d" xmlns:o="urn:schemas-microsoft-com:office:office" xmlns:r="http://schemas.openxmlformats.org/officeDocument/2006/relationships" xmlns:m="http://schemas.openxmlformats.org/officeDocument/2006/math" xmlns:v="urn:schemas-microsoft-com:vml" xmlns:wp14="http://schemas.microsoft.com/office/word/2010/wordprocessingDrawing" xmlns:wp="http://schemas.openxmlformats.org/drawingml/2006/wordprocessingDrawing" xmlns:w10="urn:schemas-microsoft-com:office:word" xmlns:w="http://schemas.openxmlformats.org/wordprocessingml/2006/main" xmlns:w14="http://schemas.microsoft.com/office/word/2010/wordml" xmlns:w15="http://schemas.microsoft.com/office/word/2012/wordml" xmlns:w16cex="http://schemas.microsoft.com/office/word/2018/wordml/cex" xmlns:w16cid="http://schemas.microsoft.com/office/word/2016/wordml/cid" xmlns:w16="http://schemas.microsoft.com/office/word/2018/wordml" xmlns:w16se="http://schemas.microsoft.com/office/word/2015/wordml/symex" xmlns:wpg="http://schemas.microsoft.com/office/word/2010/wordprocessingGroup" xmlns:wpi="http://schemas.microsoft.com/office/word/2010/wordprocessingInk" xmlns:wne="http://schemas.microsoft.com/office/word/2006/wordml" xmlns:wps="http://schemas.microsoft.com/office/word/2010/wordprocessingShape" mc:Ignorable="w14 w15 w16se w16cid w16 w16cex wp14">
   <w:body>
-    <w:p>
-      <w:r>
-        <w:t>https://catalog.data.gov/dataset?tags=marine+biology</w:t>
-      </w:r>
-    </w:p>
-    <w:p>
-      <w:r>
-        <w:t>From Me to Everyone:  10:47 AM</w:t>
-      </w:r>
-    </w:p>
-    <w:p>
-      <w:r>
-        <w:t>https://daily.jstor.org/global-jellyfish-crisis-perspective/</w:t>
-      </w:r>
-    </w:p>
-    <w:p>
-      <w:r>
-        <w:t xml:space="preserve">From </w:t>
-      </w:r>
-      <w:proofErr w:type="spellStart"/>
-      <w:r>
-        <w:t>Leraann</w:t>
-      </w:r>
-      <w:proofErr w:type="spellEnd"/>
-      <w:r>
-        <w:t xml:space="preserve"> Post to Everyone:  10:53 AM</w:t>
-      </w:r>
-    </w:p>
-    <w:p>
-      <w:r>
-        <w:t>https://www.bco-dmo.org/project/2150</w:t>
-      </w:r>
-    </w:p>
-    <w:p>
-      <w:r>
-        <w:t>From Class Instructor to Everyone:  10:55 AM</w:t>
-      </w:r>
-    </w:p>
-    <w:p>
-      <w:r>
-        <w:t>https://twitter.com/search?q=jellyfish%20population&amp;src=typed_query</w:t>
-      </w:r>
-    </w:p>
-    <w:p>
-      <w:r>
-        <w:t xml:space="preserve">From </w:t>
-      </w:r>
-      <w:proofErr w:type="spellStart"/>
-      <w:r>
-        <w:t>Leraann</w:t>
-      </w:r>
-      <w:proofErr w:type="spellEnd"/>
-      <w:r>
-        <w:t xml:space="preserve"> Post to Everyone:  10:57 AM</w:t>
-      </w:r>
-    </w:p>
+    <w:p/>
     <w:p>
       <w:hyperlink r:id="rId4" w:history="1">
         <w:r>
           <w:rPr>
             <w:rStyle w:val="Hyperlink"/>
           </w:rPr>
-          <w:t>https://www.researchgate.net/figure/Results-of-analysis-of-jellyfish-population-trends-by-LM-E-including-both-native-and_tbl1_279463193</w:t>
+          <w:t>https://daily.jstor.org/global-jellyfish-crisis-perspective/</w:t>
         </w:r>
       </w:hyperlink>
-    </w:p>
-    <w:p/>
+      <w:r>
+        <w:t xml:space="preserve"> </w:t>
+      </w:r>
+    </w:p>
+    <w:p>
+      <w:proofErr w:type="spellStart"/>
+      <w:r>
+        <w:t>JeDI</w:t>
+      </w:r>
+      <w:proofErr w:type="spellEnd"/>
+      <w:r>
+        <w:t xml:space="preserve"> (Jellyfish Database Initiative:</w:t>
+      </w:r>
+    </w:p>
     <w:p>
       <w:hyperlink r:id="rId5" w:history="1">
         <w:r>
           <w:rPr>
             <w:rStyle w:val="Hyperlink"/>
           </w:rPr>
-          <w:t>https://towardsdatascience.com/geopandas-101-plot-any-data-with-a-latitude-and-longitude-on-a-map-98e01944b972</w:t>
+          <w:t>https://www.bco-dmo.org/project/2150</w:t>
         </w:r>
       </w:hyperlink>
-      <w:r>
-        <w:t xml:space="preserve"> </w:t>
+    </w:p>
+    <w:p>
+      <w:r>
+        <w:t>Ocean Surface Temp:</w:t>
       </w:r>
     </w:p>
     <w:p>
@@ -88,10 +47,28 @@
           <w:rPr>
             <w:rStyle w:val="Hyperlink"/>
           </w:rPr>
-          <w:t>https://www.epa.gov/climate-indicators/climate-change-indicators-ocean-heat</w:t>
+          <w:t>https://www.epa.gov/climate-indicators/climate-change-indicators-sea-surface-temperature</w:t>
         </w:r>
       </w:hyperlink>
     </w:p>
+    <w:p>
+      <w:r>
+        <w:t>Ocean Acidity:</w:t>
+      </w:r>
+    </w:p>
+    <w:p>
+      <w:hyperlink r:id="rId7" w:history="1">
+        <w:r>
+          <w:rPr>
+            <w:rStyle w:val="Hyperlink"/>
+          </w:rPr>
+          <w:t>https://www.epa.gov/climate-indicators/climate-change-indicators-ocean-acidity</w:t>
+        </w:r>
+      </w:hyperlink>
+      <w:r>
+        <w:t xml:space="preserve"> </w:t>
+      </w:r>
+    </w:p>
     <w:p/>
     <w:p>
       <w:r>
@@ -109,7 +86,7 @@
       <w:r>
         <w:t xml:space="preserve">. </w:t>
       </w:r>
-      <w:hyperlink r:id="rId7" w:history="1">
+      <w:hyperlink r:id="rId8" w:history="1">
         <w:r>
           <w:rPr>
             <w:rStyle w:val="Hyperlink"/>
@@ -124,19 +101,55 @@
         <w:t xml:space="preserve"> </w:t>
       </w:r>
     </w:p>
-    <w:p/>
     <w:p>
       <w:r>
         <w:t>Annual fishing totals:</w:t>
       </w:r>
     </w:p>
     <w:p>
-      <w:hyperlink r:id="rId8" w:history="1">
+      <w:pPr>
+        <w:rPr>
+          <w:rStyle w:val="Hyperlink"/>
+        </w:rPr>
+      </w:pPr>
+      <w:hyperlink r:id="rId9" w:history="1">
         <w:r>
           <w:rPr>
             <w:rStyle w:val="Hyperlink"/>
           </w:rPr>
           <w:t>http://www.fao.org/fishery/statistics/global-capture-production/en</w:t>
+        </w:r>
+      </w:hyperlink>
+    </w:p>
+    <w:p>
+      <w:pPr>
+        <w:rPr>
+          <w:rStyle w:val="Hyperlink"/>
+          <w:color w:val="000000" w:themeColor="text1"/>
+          <w:u w:val="none"/>
+        </w:rPr>
+      </w:pPr>
+      <w:r>
+        <w:rPr>
+          <w:rStyle w:val="Hyperlink"/>
+          <w:color w:val="000000" w:themeColor="text1"/>
+          <w:u w:val="none"/>
+        </w:rPr>
+        <w:t>Google Trends:</w:t>
+      </w:r>
+    </w:p>
+    <w:p>
+      <w:pPr>
+        <w:rPr>
+          <w:color w:val="000000" w:themeColor="text1"/>
+        </w:rPr>
+      </w:pPr>
+      <w:hyperlink r:id="rId10" w:history="1">
+        <w:r>
+          <w:rPr>
+            <w:rStyle w:val="Hyperlink"/>
+          </w:rPr>
+          <w:t>Trends.google.com</w:t>
         </w:r>
       </w:hyperlink>
     </w:p>

</xml_diff>